<commit_message>
update: tour, news, sale, about
</commit_message>
<xml_diff>
--- a/SiteDuLich/TravelSiteProject/Color.docx
+++ b/SiteDuLich/TravelSiteProject/Color.docx
@@ -321,7 +321,6 @@
                 <w:szCs w:val="28"/>
               </w:rPr>
             </w:pPr>
-            <w:bookmarkStart w:id="0" w:name="_GoBack"/>
             <w:proofErr w:type="spellStart"/>
             <w:r>
               <w:rPr>
@@ -342,7 +341,6 @@
               </w:rPr>
               <w:t>(64, 123, 4)</w:t>
             </w:r>
-            <w:bookmarkEnd w:id="0"/>
           </w:p>
         </w:tc>
         <w:tc>
@@ -799,6 +797,7 @@
         <w:tc>
           <w:tcPr>
             <w:tcW w:w="2175" w:type="dxa"/>
+            <w:shd w:val="clear" w:color="auto" w:fill="337AB7"/>
           </w:tcPr>
           <w:p/>
         </w:tc>
@@ -816,6 +815,15 @@
                 <w:szCs w:val="28"/>
               </w:rPr>
             </w:pPr>
+            <w:r>
+              <w:rPr>
+                <w:b/>
+                <w:color w:val="FF0000"/>
+                <w:sz w:val="28"/>
+                <w:szCs w:val="28"/>
+              </w:rPr>
+              <w:t>#337ab7;</w:t>
+            </w:r>
           </w:p>
         </w:tc>
         <w:tc>
@@ -832,22 +840,348 @@
                 <w:szCs w:val="28"/>
               </w:rPr>
             </w:pPr>
-          </w:p>
-        </w:tc>
-        <w:tc>
-          <w:tcPr>
-            <w:tcW w:w="2175" w:type="dxa"/>
-          </w:tcPr>
-          <w:p>
-            <w:pPr>
-              <w:jc w:val="center"/>
-              <w:rPr>
-                <w:b/>
-                <w:color w:val="FF0000"/>
-                <w:sz w:val="28"/>
-                <w:szCs w:val="28"/>
-              </w:rPr>
-            </w:pPr>
+            <w:proofErr w:type="spellStart"/>
+            <w:r>
+              <w:rPr>
+                <w:b/>
+                <w:color w:val="FF0000"/>
+                <w:sz w:val="28"/>
+                <w:szCs w:val="28"/>
+              </w:rPr>
+              <w:t>rgb</w:t>
+            </w:r>
+            <w:proofErr w:type="spellEnd"/>
+            <w:r>
+              <w:rPr>
+                <w:b/>
+                <w:color w:val="FF0000"/>
+                <w:sz w:val="28"/>
+                <w:szCs w:val="28"/>
+              </w:rPr>
+              <w:t>(51, 122, 183)</w:t>
+            </w:r>
+          </w:p>
+        </w:tc>
+        <w:tc>
+          <w:tcPr>
+            <w:tcW w:w="2175" w:type="dxa"/>
+          </w:tcPr>
+          <w:p>
+            <w:pPr>
+              <w:jc w:val="center"/>
+              <w:rPr>
+                <w:b/>
+                <w:color w:val="FF0000"/>
+                <w:sz w:val="28"/>
+                <w:szCs w:val="28"/>
+              </w:rPr>
+            </w:pPr>
+            <w:r>
+              <w:rPr>
+                <w:b/>
+                <w:color w:val="FF0000"/>
+                <w:sz w:val="28"/>
+                <w:szCs w:val="28"/>
+              </w:rPr>
+              <w:t>&lt;a&gt; - text</w:t>
+            </w:r>
+          </w:p>
+        </w:tc>
+      </w:tr>
+      <w:tr>
+        <w:trPr>
+          <w:trHeight w:val="548"/>
+        </w:trPr>
+        <w:tc>
+          <w:tcPr>
+            <w:tcW w:w="2175" w:type="dxa"/>
+            <w:shd w:val="clear" w:color="auto" w:fill="777777"/>
+          </w:tcPr>
+          <w:p/>
+        </w:tc>
+        <w:tc>
+          <w:tcPr>
+            <w:tcW w:w="2512" w:type="dxa"/>
+          </w:tcPr>
+          <w:p>
+            <w:pPr>
+              <w:jc w:val="center"/>
+              <w:rPr>
+                <w:b/>
+                <w:color w:val="FF0000"/>
+                <w:sz w:val="28"/>
+                <w:szCs w:val="28"/>
+              </w:rPr>
+            </w:pPr>
+            <w:r>
+              <w:rPr>
+                <w:b/>
+                <w:color w:val="FF0000"/>
+                <w:sz w:val="28"/>
+                <w:szCs w:val="28"/>
+              </w:rPr>
+              <w:t>#777777</w:t>
+            </w:r>
+          </w:p>
+        </w:tc>
+        <w:tc>
+          <w:tcPr>
+            <w:tcW w:w="2488" w:type="dxa"/>
+          </w:tcPr>
+          <w:p>
+            <w:pPr>
+              <w:jc w:val="center"/>
+              <w:rPr>
+                <w:b/>
+                <w:color w:val="FF0000"/>
+                <w:sz w:val="28"/>
+                <w:szCs w:val="28"/>
+              </w:rPr>
+            </w:pPr>
+            <w:proofErr w:type="spellStart"/>
+            <w:r>
+              <w:rPr>
+                <w:b/>
+                <w:color w:val="FF0000"/>
+                <w:sz w:val="28"/>
+                <w:szCs w:val="28"/>
+              </w:rPr>
+              <w:t>rgb</w:t>
+            </w:r>
+            <w:proofErr w:type="spellEnd"/>
+            <w:r>
+              <w:rPr>
+                <w:b/>
+                <w:color w:val="FF0000"/>
+                <w:sz w:val="28"/>
+                <w:szCs w:val="28"/>
+              </w:rPr>
+              <w:t>(119, 119, 119)</w:t>
+            </w:r>
+          </w:p>
+        </w:tc>
+        <w:tc>
+          <w:tcPr>
+            <w:tcW w:w="2175" w:type="dxa"/>
+          </w:tcPr>
+          <w:p>
+            <w:pPr>
+              <w:jc w:val="center"/>
+              <w:rPr>
+                <w:b/>
+                <w:color w:val="FF0000"/>
+                <w:sz w:val="28"/>
+                <w:szCs w:val="28"/>
+              </w:rPr>
+            </w:pPr>
+            <w:r>
+              <w:rPr>
+                <w:b/>
+                <w:color w:val="FF0000"/>
+                <w:sz w:val="28"/>
+                <w:szCs w:val="28"/>
+              </w:rPr>
+              <w:t>Small text</w:t>
+            </w:r>
+          </w:p>
+        </w:tc>
+      </w:tr>
+      <w:tr>
+        <w:trPr>
+          <w:trHeight w:val="548"/>
+        </w:trPr>
+        <w:tc>
+          <w:tcPr>
+            <w:tcW w:w="2175" w:type="dxa"/>
+            <w:shd w:val="clear" w:color="auto" w:fill="333333"/>
+          </w:tcPr>
+          <w:p/>
+        </w:tc>
+        <w:tc>
+          <w:tcPr>
+            <w:tcW w:w="2512" w:type="dxa"/>
+          </w:tcPr>
+          <w:p>
+            <w:pPr>
+              <w:jc w:val="center"/>
+              <w:rPr>
+                <w:b/>
+                <w:color w:val="FF0000"/>
+                <w:sz w:val="28"/>
+                <w:szCs w:val="28"/>
+              </w:rPr>
+            </w:pPr>
+            <w:r>
+              <w:rPr>
+                <w:b/>
+                <w:color w:val="FF0000"/>
+                <w:sz w:val="28"/>
+                <w:szCs w:val="28"/>
+              </w:rPr>
+              <w:t>#333333</w:t>
+            </w:r>
+          </w:p>
+        </w:tc>
+        <w:tc>
+          <w:tcPr>
+            <w:tcW w:w="2488" w:type="dxa"/>
+          </w:tcPr>
+          <w:p>
+            <w:pPr>
+              <w:jc w:val="center"/>
+              <w:rPr>
+                <w:b/>
+                <w:color w:val="FF0000"/>
+                <w:sz w:val="28"/>
+                <w:szCs w:val="28"/>
+              </w:rPr>
+            </w:pPr>
+            <w:proofErr w:type="spellStart"/>
+            <w:r>
+              <w:rPr>
+                <w:b/>
+                <w:color w:val="FF0000"/>
+                <w:sz w:val="28"/>
+                <w:szCs w:val="28"/>
+              </w:rPr>
+              <w:t>rgb</w:t>
+            </w:r>
+            <w:proofErr w:type="spellEnd"/>
+            <w:r>
+              <w:rPr>
+                <w:b/>
+                <w:color w:val="FF0000"/>
+                <w:sz w:val="28"/>
+                <w:szCs w:val="28"/>
+              </w:rPr>
+              <w:t>(51, 51, 51)</w:t>
+            </w:r>
+          </w:p>
+        </w:tc>
+        <w:tc>
+          <w:tcPr>
+            <w:tcW w:w="2175" w:type="dxa"/>
+          </w:tcPr>
+          <w:p>
+            <w:pPr>
+              <w:jc w:val="center"/>
+              <w:rPr>
+                <w:b/>
+                <w:color w:val="FF0000"/>
+                <w:sz w:val="28"/>
+                <w:szCs w:val="28"/>
+              </w:rPr>
+            </w:pPr>
+            <w:r>
+              <w:rPr>
+                <w:b/>
+                <w:color w:val="FF0000"/>
+                <w:sz w:val="28"/>
+                <w:szCs w:val="28"/>
+              </w:rPr>
+              <w:t>title</w:t>
+            </w:r>
+          </w:p>
+        </w:tc>
+      </w:tr>
+      <w:tr>
+        <w:trPr>
+          <w:trHeight w:val="548"/>
+        </w:trPr>
+        <w:tc>
+          <w:tcPr>
+            <w:tcW w:w="2175" w:type="dxa"/>
+            <w:shd w:val="clear" w:color="auto" w:fill="FDD000"/>
+          </w:tcPr>
+          <w:p>
+            <w:bookmarkStart w:id="0" w:name="_GoBack"/>
+            <w:bookmarkEnd w:id="0"/>
+          </w:p>
+        </w:tc>
+        <w:tc>
+          <w:tcPr>
+            <w:tcW w:w="2512" w:type="dxa"/>
+          </w:tcPr>
+          <w:p>
+            <w:pPr>
+              <w:jc w:val="center"/>
+              <w:rPr>
+                <w:b/>
+                <w:color w:val="FF0000"/>
+                <w:sz w:val="28"/>
+                <w:szCs w:val="28"/>
+              </w:rPr>
+            </w:pPr>
+            <w:r>
+              <w:rPr>
+                <w:b/>
+                <w:color w:val="FF0000"/>
+                <w:sz w:val="28"/>
+                <w:szCs w:val="28"/>
+              </w:rPr>
+              <w:t>#fdd000</w:t>
+            </w:r>
+          </w:p>
+        </w:tc>
+        <w:tc>
+          <w:tcPr>
+            <w:tcW w:w="2488" w:type="dxa"/>
+          </w:tcPr>
+          <w:p>
+            <w:pPr>
+              <w:jc w:val="center"/>
+              <w:rPr>
+                <w:b/>
+                <w:color w:val="FF0000"/>
+                <w:sz w:val="28"/>
+                <w:szCs w:val="28"/>
+              </w:rPr>
+            </w:pPr>
+            <w:proofErr w:type="spellStart"/>
+            <w:r>
+              <w:rPr>
+                <w:b/>
+                <w:color w:val="FF0000"/>
+                <w:sz w:val="28"/>
+                <w:szCs w:val="28"/>
+              </w:rPr>
+              <w:t>rgb</w:t>
+            </w:r>
+            <w:proofErr w:type="spellEnd"/>
+            <w:r>
+              <w:rPr>
+                <w:b/>
+                <w:color w:val="FF0000"/>
+                <w:sz w:val="28"/>
+                <w:szCs w:val="28"/>
+              </w:rPr>
+              <w:t>(253, 208, 0)</w:t>
+            </w:r>
+          </w:p>
+        </w:tc>
+        <w:tc>
+          <w:tcPr>
+            <w:tcW w:w="2175" w:type="dxa"/>
+          </w:tcPr>
+          <w:p>
+            <w:pPr>
+              <w:jc w:val="center"/>
+              <w:rPr>
+                <w:b/>
+                <w:color w:val="FF0000"/>
+                <w:sz w:val="28"/>
+                <w:szCs w:val="28"/>
+              </w:rPr>
+            </w:pPr>
+            <w:r>
+              <w:rPr>
+                <w:b/>
+                <w:color w:val="FF0000"/>
+                <w:sz w:val="28"/>
+                <w:szCs w:val="28"/>
+              </w:rPr>
+              <w:t>Star</w:t>
+            </w:r>
           </w:p>
         </w:tc>
       </w:tr>

</xml_diff>